<commit_message>
thong tin dat phong va thong tin huy dat phong
</commit_message>
<xml_diff>
--- a/Thiet ke chuc nang he thong/[FD]1412529.docx
+++ b/Thiet ke chuc nang he thong/[FD]1412529.docx
@@ -515,8 +515,6 @@
             <w:br w:type="page"/>
           </w:r>
         </w:p>
-        <w:bookmarkStart w:id="0" w:name="_GoBack" w:displacedByCustomXml="next"/>
-        <w:bookmarkEnd w:id="0" w:displacedByCustomXml="next"/>
       </w:sdtContent>
     </w:sdt>
     <w:p>
@@ -1768,6 +1766,9 @@
               <w:t>CLS_</w:t>
             </w:r>
             <w:r>
+              <w:t>2.3</w:t>
+            </w:r>
+            <w:r>
               <w:t>]</w:t>
             </w:r>
           </w:p>
@@ -1997,6 +1998,8 @@
             <w:proofErr w:type="spellEnd"/>
           </w:p>
         </w:tc>
+        <w:bookmarkStart w:id="0" w:name="_GoBack"/>
+        <w:bookmarkEnd w:id="0"/>
       </w:tr>
       <w:tr>
         <w:tc>
@@ -6889,7 +6892,7 @@
 </file>
 
 <file path=customXml/itemProps2.xml><?xml version="1.0" encoding="utf-8"?>
-<ds:datastoreItem xmlns:ds="http://schemas.openxmlformats.org/officeDocument/2006/customXml" ds:itemID="{2CDF5AEF-90E2-4C81-8325-42BFEF4AB995}">
+<ds:datastoreItem xmlns:ds="http://schemas.openxmlformats.org/officeDocument/2006/customXml" ds:itemID="{006656E5-4AC6-4CE0-BC94-E1B8A76EC9A6}">
   <ds:schemaRefs>
     <ds:schemaRef ds:uri="http://schemas.openxmlformats.org/officeDocument/2006/bibliography"/>
   </ds:schemaRefs>

</xml_diff>